<commit_message>
This is the latest complete version of the script
</commit_message>
<xml_diff>
--- a/Script/Script.docx
+++ b/Script/Script.docx
@@ -5,7 +5,6 @@
     <w:p>
       <w:pPr>
         <w:rPr>
-          <w:rFonts w:hint="eastAsia"/>
           <w:sz w:val="36"/>
           <w:szCs w:val="36"/>
         </w:rPr>
@@ -22,7 +21,6 @@
     <w:p>
       <w:pPr>
         <w:rPr>
-          <w:rFonts w:hint="eastAsia"/>
           <w:sz w:val="36"/>
           <w:szCs w:val="36"/>
         </w:rPr>
@@ -39,7 +37,6 @@
     <w:p>
       <w:pPr>
         <w:rPr>
-          <w:rFonts w:hint="eastAsia"/>
           <w:sz w:val="36"/>
           <w:szCs w:val="36"/>
         </w:rPr>
@@ -56,7 +53,6 @@
     <w:p>
       <w:pPr>
         <w:rPr>
-          <w:rFonts w:hint="eastAsia"/>
           <w:sz w:val="36"/>
           <w:szCs w:val="36"/>
         </w:rPr>
@@ -73,7 +69,6 @@
     <w:p>
       <w:pPr>
         <w:rPr>
-          <w:rFonts w:hint="eastAsia"/>
           <w:sz w:val="36"/>
           <w:szCs w:val="36"/>
         </w:rPr>
@@ -90,7 +85,6 @@
     <w:p>
       <w:pPr>
         <w:rPr>
-          <w:rFonts w:hint="eastAsia"/>
           <w:sz w:val="36"/>
           <w:szCs w:val="36"/>
         </w:rPr>
@@ -115,7 +109,6 @@
     <w:p>
       <w:pPr>
         <w:rPr>
-          <w:rFonts w:hint="eastAsia"/>
           <w:sz w:val="36"/>
           <w:szCs w:val="36"/>
         </w:rPr>
@@ -132,7 +125,6 @@
     <w:p>
       <w:pPr>
         <w:rPr>
-          <w:rFonts w:hint="eastAsia"/>
           <w:sz w:val="36"/>
           <w:szCs w:val="36"/>
         </w:rPr>
@@ -149,7 +141,6 @@
     <w:p>
       <w:pPr>
         <w:rPr>
-          <w:rFonts w:hint="eastAsia"/>
           <w:sz w:val="36"/>
           <w:szCs w:val="36"/>
         </w:rPr>
@@ -166,7 +157,6 @@
     <w:p>
       <w:pPr>
         <w:rPr>
-          <w:rFonts w:hint="eastAsia"/>
           <w:sz w:val="36"/>
           <w:szCs w:val="36"/>
         </w:rPr>
@@ -191,7 +181,6 @@
     <w:p>
       <w:pPr>
         <w:rPr>
-          <w:rFonts w:hint="eastAsia"/>
           <w:sz w:val="36"/>
           <w:szCs w:val="36"/>
         </w:rPr>
@@ -208,7 +197,6 @@
     <w:p>
       <w:pPr>
         <w:rPr>
-          <w:rFonts w:hint="eastAsia"/>
           <w:sz w:val="36"/>
           <w:szCs w:val="36"/>
         </w:rPr>
@@ -225,7 +213,6 @@
     <w:p>
       <w:pPr>
         <w:rPr>
-          <w:rFonts w:hint="eastAsia"/>
           <w:sz w:val="36"/>
           <w:szCs w:val="36"/>
         </w:rPr>
@@ -250,7 +237,6 @@
     <w:p>
       <w:pPr>
         <w:rPr>
-          <w:rFonts w:hint="eastAsia"/>
           <w:sz w:val="36"/>
           <w:szCs w:val="36"/>
         </w:rPr>
@@ -267,16 +253,14 @@
     <w:p>
       <w:pPr>
         <w:rPr>
-          <w:rFonts w:hint="eastAsia"/>
-          <w:sz w:val="36"/>
-          <w:szCs w:val="36"/>
-        </w:rPr>
-      </w:pPr>
-    </w:p>
-    <w:p>
-      <w:pPr>
-        <w:rPr>
-          <w:rFonts w:hint="eastAsia"/>
+          <w:sz w:val="36"/>
+          <w:szCs w:val="36"/>
+        </w:rPr>
+      </w:pPr>
+    </w:p>
+    <w:p>
+      <w:pPr>
+        <w:rPr>
           <w:sz w:val="36"/>
           <w:szCs w:val="36"/>
         </w:rPr>
@@ -309,7 +293,6 @@
     <w:p>
       <w:pPr>
         <w:rPr>
-          <w:rFonts w:hint="eastAsia"/>
           <w:sz w:val="36"/>
           <w:szCs w:val="36"/>
         </w:rPr>
@@ -326,7 +309,6 @@
     <w:p>
       <w:pPr>
         <w:rPr>
-          <w:rFonts w:hint="eastAsia"/>
           <w:sz w:val="36"/>
           <w:szCs w:val="36"/>
         </w:rPr>
@@ -351,7 +333,6 @@
     <w:p>
       <w:pPr>
         <w:rPr>
-          <w:rFonts w:hint="eastAsia"/>
           <w:sz w:val="36"/>
           <w:szCs w:val="36"/>
         </w:rPr>
@@ -368,7 +349,6 @@
     <w:p>
       <w:pPr>
         <w:rPr>
-          <w:rFonts w:hint="eastAsia"/>
           <w:sz w:val="36"/>
           <w:szCs w:val="36"/>
         </w:rPr>
@@ -385,7 +365,6 @@
     <w:p>
       <w:pPr>
         <w:rPr>
-          <w:rFonts w:hint="eastAsia"/>
           <w:sz w:val="36"/>
           <w:szCs w:val="36"/>
         </w:rPr>
@@ -402,7 +381,6 @@
     <w:p>
       <w:pPr>
         <w:rPr>
-          <w:rFonts w:hint="eastAsia"/>
           <w:sz w:val="36"/>
           <w:szCs w:val="36"/>
         </w:rPr>
@@ -419,7 +397,6 @@
     <w:p>
       <w:pPr>
         <w:rPr>
-          <w:rFonts w:hint="eastAsia"/>
           <w:sz w:val="36"/>
           <w:szCs w:val="36"/>
         </w:rPr>
@@ -436,7 +413,6 @@
     <w:p>
       <w:pPr>
         <w:rPr>
-          <w:rFonts w:hint="eastAsia"/>
           <w:sz w:val="36"/>
           <w:szCs w:val="36"/>
         </w:rPr>
@@ -453,7 +429,6 @@
     <w:p>
       <w:pPr>
         <w:rPr>
-          <w:rFonts w:hint="eastAsia"/>
           <w:sz w:val="36"/>
           <w:szCs w:val="36"/>
         </w:rPr>
@@ -470,7 +445,6 @@
     <w:p>
       <w:pPr>
         <w:rPr>
-          <w:rFonts w:hint="eastAsia"/>
           <w:sz w:val="36"/>
           <w:szCs w:val="36"/>
         </w:rPr>
@@ -487,7 +461,6 @@
     <w:p>
       <w:pPr>
         <w:rPr>
-          <w:rFonts w:hint="eastAsia"/>
           <w:sz w:val="36"/>
           <w:szCs w:val="36"/>
         </w:rPr>
@@ -504,7 +477,6 @@
     <w:p>
       <w:pPr>
         <w:rPr>
-          <w:rFonts w:hint="eastAsia"/>
           <w:sz w:val="36"/>
           <w:szCs w:val="36"/>
         </w:rPr>
@@ -521,7 +493,6 @@
     <w:p>
       <w:pPr>
         <w:rPr>
-          <w:rFonts w:hint="eastAsia"/>
           <w:sz w:val="36"/>
           <w:szCs w:val="36"/>
         </w:rPr>
@@ -547,16 +518,14 @@
     <w:p>
       <w:pPr>
         <w:rPr>
-          <w:rFonts w:hint="eastAsia"/>
-          <w:sz w:val="36"/>
-          <w:szCs w:val="36"/>
-        </w:rPr>
-      </w:pPr>
-    </w:p>
-    <w:p>
-      <w:pPr>
-        <w:rPr>
-          <w:rFonts w:hint="eastAsia"/>
+          <w:sz w:val="36"/>
+          <w:szCs w:val="36"/>
+        </w:rPr>
+      </w:pPr>
+    </w:p>
+    <w:p>
+      <w:pPr>
+        <w:rPr>
           <w:sz w:val="36"/>
           <w:szCs w:val="36"/>
         </w:rPr>
@@ -578,16 +547,430 @@
           <w:szCs w:val="36"/>
         </w:rPr>
       </w:pPr>
+      <w:r>
+        <w:rPr>
+          <w:rFonts w:hint="eastAsia"/>
+          <w:sz w:val="36"/>
+          <w:szCs w:val="36"/>
+        </w:rPr>
+        <w:t>ALASKA: OK Solomon, listen up. We've tracked Di Caprio to the Bellagio Fountains in Las Vegas</w:t>
+      </w:r>
+      <w:r>
+        <w:rPr>
+          <w:rFonts w:hint="eastAsia"/>
+          <w:sz w:val="36"/>
+          <w:szCs w:val="36"/>
+        </w:rPr>
+        <w:t>!</w:t>
+      </w:r>
+    </w:p>
+    <w:p>
+      <w:pPr>
+        <w:rPr>
+          <w:rFonts w:hint="eastAsia"/>
+          <w:sz w:val="36"/>
+          <w:szCs w:val="36"/>
+        </w:rPr>
+      </w:pPr>
+      <w:r>
+        <w:rPr>
+          <w:rFonts w:hint="eastAsia"/>
+          <w:sz w:val="36"/>
+          <w:szCs w:val="36"/>
+        </w:rPr>
+        <w:t>SOLOMON: Perfect! I can finally get my revenge on Di Caprio AND sample some of that world-renowned Vegas Salmon!</w:t>
+      </w:r>
+    </w:p>
+    <w:p>
+      <w:pPr>
+        <w:rPr>
+          <w:rFonts w:hint="eastAsia"/>
+          <w:sz w:val="36"/>
+          <w:szCs w:val="36"/>
+        </w:rPr>
+      </w:pPr>
+      <w:r>
+        <w:rPr>
+          <w:rFonts w:hint="eastAsia"/>
+          <w:sz w:val="36"/>
+          <w:szCs w:val="36"/>
+        </w:rPr>
+        <w:t>ALASKA: Las Vegas isn't known for its salmon!</w:t>
+      </w:r>
+    </w:p>
+    <w:p>
+      <w:pPr>
+        <w:rPr>
+          <w:rFonts w:hint="eastAsia"/>
+          <w:sz w:val="36"/>
+          <w:szCs w:val="36"/>
+        </w:rPr>
+      </w:pPr>
+      <w:r>
+        <w:rPr>
+          <w:rFonts w:hint="eastAsia"/>
+          <w:sz w:val="36"/>
+          <w:szCs w:val="36"/>
+        </w:rPr>
+        <w:t xml:space="preserve">SOLOMON: </w:t>
+      </w:r>
+      <w:r>
+        <w:rPr>
+          <w:rFonts w:hint="eastAsia"/>
+          <w:sz w:val="36"/>
+          <w:szCs w:val="36"/>
+        </w:rPr>
+        <w:t>Ha! You say that now, Ferrari, but when this is all over, I will bring you the best salmon Vegas has to offer.</w:t>
+      </w:r>
+    </w:p>
+    <w:p>
+      <w:pPr>
+        <w:rPr>
+          <w:rFonts w:hint="eastAsia"/>
+          <w:sz w:val="36"/>
+          <w:szCs w:val="36"/>
+        </w:rPr>
+      </w:pPr>
+      <w:r>
+        <w:rPr>
+          <w:rFonts w:hint="eastAsia"/>
+          <w:sz w:val="36"/>
+          <w:szCs w:val="36"/>
+        </w:rPr>
+        <w:t>ALASKA: Solomon--you pay me in salmon. I don't need any more salmon!</w:t>
+      </w:r>
+      <w:r>
+        <w:rPr>
+          <w:rFonts w:hint="eastAsia"/>
+          <w:sz w:val="36"/>
+          <w:szCs w:val="36"/>
+        </w:rPr>
+        <w:t xml:space="preserve"> GIVE ME MONEY!</w:t>
+      </w:r>
+    </w:p>
+    <w:p>
+      <w:pPr>
+        <w:rPr>
+          <w:rFonts w:hint="eastAsia"/>
+          <w:sz w:val="36"/>
+          <w:szCs w:val="36"/>
+        </w:rPr>
+      </w:pPr>
+      <w:r>
+        <w:rPr>
+          <w:rFonts w:hint="eastAsia"/>
+          <w:sz w:val="36"/>
+          <w:szCs w:val="36"/>
+        </w:rPr>
+        <w:t>SOLOMON: . . . .</w:t>
+      </w:r>
+    </w:p>
+    <w:p>
+      <w:pPr>
+        <w:rPr>
+          <w:rFonts w:hint="eastAsia"/>
+          <w:sz w:val="36"/>
+          <w:szCs w:val="36"/>
+        </w:rPr>
+      </w:pPr>
+    </w:p>
+    <w:p>
+      <w:pPr>
+        <w:rPr>
+          <w:rFonts w:hint="eastAsia"/>
+          <w:sz w:val="36"/>
+          <w:szCs w:val="36"/>
+        </w:rPr>
+      </w:pPr>
+      <w:r>
+        <w:rPr>
+          <w:rFonts w:hint="eastAsia"/>
+          <w:sz w:val="36"/>
+          <w:szCs w:val="36"/>
+        </w:rPr>
+        <w:t>(At end of level, when Solomon catches up with Di Caprio, they fistfight and Solomon wins.)</w:t>
+      </w:r>
+    </w:p>
+    <w:p>
+      <w:pPr>
+        <w:rPr>
+          <w:rFonts w:hint="eastAsia"/>
+          <w:sz w:val="36"/>
+          <w:szCs w:val="36"/>
+        </w:rPr>
+      </w:pPr>
+      <w:r>
+        <w:rPr>
+          <w:rFonts w:hint="eastAsia"/>
+          <w:sz w:val="36"/>
+          <w:szCs w:val="36"/>
+        </w:rPr>
+        <w:t>SOLOMON: ALASKA! I did it! I finally caught Di Caprio!</w:t>
+      </w:r>
+    </w:p>
+    <w:p>
+      <w:pPr>
+        <w:rPr>
+          <w:rFonts w:hint="eastAsia"/>
+          <w:sz w:val="36"/>
+          <w:szCs w:val="36"/>
+        </w:rPr>
+      </w:pPr>
+      <w:r>
+        <w:rPr>
+          <w:rFonts w:hint="eastAsia"/>
+          <w:sz w:val="36"/>
+          <w:szCs w:val="36"/>
+        </w:rPr>
+        <w:t xml:space="preserve">ALASKA: </w:t>
+      </w:r>
+      <w:r>
+        <w:rPr>
+          <w:rFonts w:hint="eastAsia"/>
+          <w:sz w:val="36"/>
+          <w:szCs w:val="36"/>
+        </w:rPr>
+        <w:t>GREAT! Did you get the loot bag, too?</w:t>
+      </w:r>
+    </w:p>
+    <w:p>
+      <w:pPr>
+        <w:rPr>
+          <w:rFonts w:hint="eastAsia"/>
+          <w:sz w:val="36"/>
+          <w:szCs w:val="36"/>
+        </w:rPr>
+      </w:pPr>
+      <w:r>
+        <w:rPr>
+          <w:rFonts w:hint="eastAsia"/>
+          <w:sz w:val="36"/>
+          <w:szCs w:val="36"/>
+        </w:rPr>
+        <w:lastRenderedPageBreak/>
+        <w:t>SOLOMON: Yes, my dear Ferrari, I have indeed.</w:t>
+      </w:r>
+    </w:p>
+    <w:p>
+      <w:pPr>
+        <w:rPr>
+          <w:rFonts w:hint="eastAsia"/>
+          <w:sz w:val="36"/>
+          <w:szCs w:val="36"/>
+        </w:rPr>
+      </w:pPr>
+      <w:r>
+        <w:rPr>
+          <w:rFonts w:hint="eastAsia"/>
+          <w:sz w:val="36"/>
+          <w:szCs w:val="36"/>
+        </w:rPr>
+        <w:t>ALASKA: Well, let's see how much gold we got!</w:t>
+      </w:r>
+    </w:p>
+    <w:p>
+      <w:pPr>
+        <w:rPr>
+          <w:rFonts w:hint="eastAsia"/>
+          <w:sz w:val="36"/>
+          <w:szCs w:val="36"/>
+        </w:rPr>
+      </w:pPr>
+      <w:r>
+        <w:rPr>
+          <w:rFonts w:hint="eastAsia"/>
+          <w:sz w:val="36"/>
+          <w:szCs w:val="36"/>
+        </w:rPr>
+        <w:t>(Solomon opens the bag)</w:t>
+      </w:r>
+    </w:p>
+    <w:p>
+      <w:pPr>
+        <w:rPr>
+          <w:rFonts w:hint="eastAsia"/>
+          <w:sz w:val="36"/>
+          <w:szCs w:val="36"/>
+        </w:rPr>
+      </w:pPr>
+      <w:r>
+        <w:rPr>
+          <w:rFonts w:hint="eastAsia"/>
+          <w:sz w:val="36"/>
+          <w:szCs w:val="36"/>
+        </w:rPr>
+        <w:t xml:space="preserve">SOLOMON: Huzzah! </w:t>
+      </w:r>
+      <w:r>
+        <w:rPr>
+          <w:rFonts w:hint="eastAsia"/>
+          <w:sz w:val="36"/>
+          <w:szCs w:val="36"/>
+        </w:rPr>
+        <w:t xml:space="preserve">The bag is filled only the highest-quality Alaskan smoked salmon steaks! </w:t>
+      </w:r>
+    </w:p>
+    <w:p>
+      <w:pPr>
+        <w:rPr>
+          <w:rFonts w:hint="eastAsia"/>
+          <w:sz w:val="36"/>
+          <w:szCs w:val="36"/>
+        </w:rPr>
+      </w:pPr>
+      <w:r>
+        <w:rPr>
+          <w:rFonts w:hint="eastAsia"/>
+          <w:sz w:val="36"/>
+          <w:szCs w:val="36"/>
+        </w:rPr>
+        <w:t>ALASKA: . . . .</w:t>
+      </w:r>
+    </w:p>
+    <w:p>
+      <w:pPr>
+        <w:rPr>
+          <w:rFonts w:hint="eastAsia"/>
+          <w:sz w:val="36"/>
+          <w:szCs w:val="36"/>
+        </w:rPr>
+      </w:pPr>
+      <w:r>
+        <w:rPr>
+          <w:rFonts w:hint="eastAsia"/>
+          <w:sz w:val="36"/>
+          <w:szCs w:val="36"/>
+        </w:rPr>
+        <w:t>SOLOMON: We did it, Ferrari! We are kings!</w:t>
+      </w:r>
+    </w:p>
+    <w:p>
+      <w:pPr>
+        <w:rPr>
+          <w:rFonts w:hint="eastAsia"/>
+          <w:sz w:val="36"/>
+          <w:szCs w:val="36"/>
+        </w:rPr>
+      </w:pPr>
+    </w:p>
+    <w:p>
+      <w:pPr>
+        <w:rPr>
+          <w:rFonts w:hint="eastAsia"/>
+          <w:sz w:val="36"/>
+          <w:szCs w:val="36"/>
+        </w:rPr>
+      </w:pPr>
+      <w:r>
+        <w:rPr>
+          <w:rFonts w:hint="eastAsia"/>
+          <w:sz w:val="36"/>
+          <w:szCs w:val="36"/>
+        </w:rPr>
+        <w:t>(After credits cut-scene)</w:t>
+      </w:r>
+    </w:p>
+    <w:p>
+      <w:pPr>
+        <w:rPr>
+          <w:rFonts w:hint="eastAsia"/>
+          <w:sz w:val="36"/>
+          <w:szCs w:val="36"/>
+        </w:rPr>
+      </w:pPr>
+      <w:r>
+        <w:rPr>
+          <w:rFonts w:hint="eastAsia"/>
+          <w:sz w:val="36"/>
+          <w:szCs w:val="36"/>
+        </w:rPr>
+        <w:t>DON DI CAPRIO: Brunhilde? Are you there?</w:t>
+      </w:r>
+    </w:p>
+    <w:p>
+      <w:pPr>
+        <w:rPr>
+          <w:rFonts w:hint="eastAsia"/>
+          <w:sz w:val="36"/>
+          <w:szCs w:val="36"/>
+        </w:rPr>
+      </w:pPr>
+      <w:r>
+        <w:rPr>
+          <w:rFonts w:hint="eastAsia"/>
+          <w:sz w:val="36"/>
+          <w:szCs w:val="36"/>
+        </w:rPr>
+        <w:t>BRUNHILDE VON DOICHLUND:</w:t>
+      </w:r>
+      <w:r>
+        <w:rPr>
+          <w:rFonts w:hint="eastAsia"/>
+          <w:sz w:val="36"/>
+          <w:szCs w:val="36"/>
+        </w:rPr>
+        <w:t xml:space="preserve"> Ja, mein Meister!</w:t>
+      </w:r>
+    </w:p>
+    <w:p>
+      <w:pPr>
+        <w:rPr>
+          <w:rFonts w:hint="eastAsia"/>
+          <w:sz w:val="36"/>
+          <w:szCs w:val="36"/>
+        </w:rPr>
+      </w:pPr>
+      <w:r>
+        <w:rPr>
+          <w:rFonts w:hint="eastAsia"/>
+          <w:sz w:val="36"/>
+          <w:szCs w:val="36"/>
+        </w:rPr>
+        <w:t>DON DI CAPRIO: THEN HURRY UP AND FREE ME!</w:t>
+      </w:r>
+    </w:p>
+    <w:p>
+      <w:pPr>
+        <w:rPr>
+          <w:rFonts w:hint="eastAsia"/>
+          <w:sz w:val="36"/>
+          <w:szCs w:val="36"/>
+        </w:rPr>
+      </w:pPr>
+      <w:r>
+        <w:rPr>
+          <w:rFonts w:hint="eastAsia"/>
+          <w:sz w:val="36"/>
+          <w:szCs w:val="36"/>
+        </w:rPr>
+        <w:t>BRUNHILDE: I'm on mein way!</w:t>
+      </w:r>
+    </w:p>
+    <w:p>
+      <w:pPr>
+        <w:rPr>
+          <w:sz w:val="36"/>
+          <w:szCs w:val="36"/>
+        </w:rPr>
+      </w:pPr>
+      <w:r>
+        <w:rPr>
+          <w:rFonts w:hint="eastAsia"/>
+          <w:sz w:val="36"/>
+          <w:szCs w:val="36"/>
+        </w:rPr>
+        <w:t>(To be continued...)</w:t>
+      </w:r>
       <w:bookmarkStart w:id="0" w:name="_GoBack"/>
       <w:bookmarkEnd w:id="0"/>
-    </w:p>
-    <w:p>
-      <w:pPr>
-        <w:rPr>
-          <w:sz w:val="36"/>
-          <w:szCs w:val="36"/>
-        </w:rPr>
-      </w:pPr>
+      <w:r>
+        <w:rPr>
+          <w:rFonts w:hint="eastAsia"/>
+          <w:sz w:val="36"/>
+          <w:szCs w:val="36"/>
+        </w:rPr>
+        <w:t xml:space="preserve"> </w:t>
+      </w:r>
     </w:p>
     <w:p>
       <w:pPr>

</xml_diff>

<commit_message>
Latest version of script, added the By Jove line
</commit_message>
<xml_diff>
--- a/Script/Script.docx
+++ b/Script/Script.docx
@@ -542,7 +542,6 @@
     <w:p>
       <w:pPr>
         <w:rPr>
-          <w:rFonts w:hint="eastAsia"/>
           <w:sz w:val="36"/>
           <w:szCs w:val="36"/>
         </w:rPr>
@@ -567,7 +566,6 @@
     <w:p>
       <w:pPr>
         <w:rPr>
-          <w:rFonts w:hint="eastAsia"/>
           <w:sz w:val="36"/>
           <w:szCs w:val="36"/>
         </w:rPr>
@@ -584,7 +582,6 @@
     <w:p>
       <w:pPr>
         <w:rPr>
-          <w:rFonts w:hint="eastAsia"/>
           <w:sz w:val="36"/>
           <w:szCs w:val="36"/>
         </w:rPr>
@@ -601,7 +598,6 @@
     <w:p>
       <w:pPr>
         <w:rPr>
-          <w:rFonts w:hint="eastAsia"/>
           <w:sz w:val="36"/>
           <w:szCs w:val="36"/>
         </w:rPr>
@@ -626,7 +622,6 @@
     <w:p>
       <w:pPr>
         <w:rPr>
-          <w:rFonts w:hint="eastAsia"/>
           <w:sz w:val="36"/>
           <w:szCs w:val="36"/>
         </w:rPr>
@@ -651,7 +646,6 @@
     <w:p>
       <w:pPr>
         <w:rPr>
-          <w:rFonts w:hint="eastAsia"/>
           <w:sz w:val="36"/>
           <w:szCs w:val="36"/>
         </w:rPr>
@@ -668,16 +662,14 @@
     <w:p>
       <w:pPr>
         <w:rPr>
-          <w:rFonts w:hint="eastAsia"/>
-          <w:sz w:val="36"/>
-          <w:szCs w:val="36"/>
-        </w:rPr>
-      </w:pPr>
-    </w:p>
-    <w:p>
-      <w:pPr>
-        <w:rPr>
-          <w:rFonts w:hint="eastAsia"/>
+          <w:sz w:val="36"/>
+          <w:szCs w:val="36"/>
+        </w:rPr>
+      </w:pPr>
+    </w:p>
+    <w:p>
+      <w:pPr>
+        <w:rPr>
           <w:sz w:val="36"/>
           <w:szCs w:val="36"/>
         </w:rPr>
@@ -694,275 +686,277 @@
     <w:p>
       <w:pPr>
         <w:rPr>
-          <w:rFonts w:hint="eastAsia"/>
-          <w:sz w:val="36"/>
-          <w:szCs w:val="36"/>
-        </w:rPr>
-      </w:pPr>
-      <w:r>
-        <w:rPr>
-          <w:rFonts w:hint="eastAsia"/>
-          <w:sz w:val="36"/>
-          <w:szCs w:val="36"/>
-        </w:rPr>
-        <w:t>SOLOMON: ALASKA! I did it! I finally caught Di Caprio!</w:t>
-      </w:r>
-    </w:p>
-    <w:p>
-      <w:pPr>
-        <w:rPr>
-          <w:rFonts w:hint="eastAsia"/>
-          <w:sz w:val="36"/>
-          <w:szCs w:val="36"/>
-        </w:rPr>
-      </w:pPr>
-      <w:r>
-        <w:rPr>
-          <w:rFonts w:hint="eastAsia"/>
-          <w:sz w:val="36"/>
-          <w:szCs w:val="36"/>
-        </w:rPr>
-        <w:t xml:space="preserve">ALASKA: </w:t>
-      </w:r>
-      <w:r>
-        <w:rPr>
-          <w:rFonts w:hint="eastAsia"/>
-          <w:sz w:val="36"/>
-          <w:szCs w:val="36"/>
-        </w:rPr>
-        <w:t>GREAT! Did you get the loot bag, too?</w:t>
-      </w:r>
-    </w:p>
-    <w:p>
-      <w:pPr>
-        <w:rPr>
-          <w:rFonts w:hint="eastAsia"/>
-          <w:sz w:val="36"/>
-          <w:szCs w:val="36"/>
-        </w:rPr>
-      </w:pPr>
-      <w:r>
-        <w:rPr>
-          <w:rFonts w:hint="eastAsia"/>
-          <w:sz w:val="36"/>
-          <w:szCs w:val="36"/>
-        </w:rPr>
-        <w:lastRenderedPageBreak/>
-        <w:t>SOLOMON: Yes, my dear Ferrari, I have indeed.</w:t>
-      </w:r>
-    </w:p>
-    <w:p>
-      <w:pPr>
-        <w:rPr>
-          <w:rFonts w:hint="eastAsia"/>
-          <w:sz w:val="36"/>
-          <w:szCs w:val="36"/>
-        </w:rPr>
-      </w:pPr>
-      <w:r>
-        <w:rPr>
-          <w:rFonts w:hint="eastAsia"/>
-          <w:sz w:val="36"/>
-          <w:szCs w:val="36"/>
-        </w:rPr>
-        <w:t>ALASKA: Well, let's see how much gold we got!</w:t>
-      </w:r>
-    </w:p>
-    <w:p>
-      <w:pPr>
-        <w:rPr>
-          <w:rFonts w:hint="eastAsia"/>
-          <w:sz w:val="36"/>
-          <w:szCs w:val="36"/>
-        </w:rPr>
-      </w:pPr>
-      <w:r>
-        <w:rPr>
-          <w:rFonts w:hint="eastAsia"/>
-          <w:sz w:val="36"/>
-          <w:szCs w:val="36"/>
-        </w:rPr>
-        <w:t>(Solomon opens the bag)</w:t>
-      </w:r>
-    </w:p>
-    <w:p>
-      <w:pPr>
-        <w:rPr>
-          <w:rFonts w:hint="eastAsia"/>
-          <w:sz w:val="36"/>
-          <w:szCs w:val="36"/>
-        </w:rPr>
-      </w:pPr>
-      <w:r>
-        <w:rPr>
-          <w:rFonts w:hint="eastAsia"/>
-          <w:sz w:val="36"/>
-          <w:szCs w:val="36"/>
-        </w:rPr>
-        <w:t xml:space="preserve">SOLOMON: Huzzah! </w:t>
-      </w:r>
-      <w:r>
-        <w:rPr>
-          <w:rFonts w:hint="eastAsia"/>
-          <w:sz w:val="36"/>
-          <w:szCs w:val="36"/>
-        </w:rPr>
-        <w:t xml:space="preserve">The bag is filled only the highest-quality Alaskan smoked salmon steaks! </w:t>
-      </w:r>
-    </w:p>
-    <w:p>
-      <w:pPr>
-        <w:rPr>
-          <w:rFonts w:hint="eastAsia"/>
-          <w:sz w:val="36"/>
-          <w:szCs w:val="36"/>
-        </w:rPr>
-      </w:pPr>
-      <w:r>
-        <w:rPr>
-          <w:rFonts w:hint="eastAsia"/>
-          <w:sz w:val="36"/>
-          <w:szCs w:val="36"/>
-        </w:rPr>
-        <w:t>ALASKA: . . . .</w:t>
-      </w:r>
-    </w:p>
-    <w:p>
-      <w:pPr>
-        <w:rPr>
-          <w:rFonts w:hint="eastAsia"/>
-          <w:sz w:val="36"/>
-          <w:szCs w:val="36"/>
-        </w:rPr>
-      </w:pPr>
-      <w:r>
-        <w:rPr>
-          <w:rFonts w:hint="eastAsia"/>
-          <w:sz w:val="36"/>
-          <w:szCs w:val="36"/>
-        </w:rPr>
-        <w:t>SOLOMON: We did it, Ferrari! We are kings!</w:t>
-      </w:r>
-    </w:p>
-    <w:p>
-      <w:pPr>
-        <w:rPr>
-          <w:rFonts w:hint="eastAsia"/>
-          <w:sz w:val="36"/>
-          <w:szCs w:val="36"/>
-        </w:rPr>
-      </w:pPr>
-    </w:p>
-    <w:p>
-      <w:pPr>
-        <w:rPr>
-          <w:rFonts w:hint="eastAsia"/>
-          <w:sz w:val="36"/>
-          <w:szCs w:val="36"/>
-        </w:rPr>
-      </w:pPr>
-      <w:r>
-        <w:rPr>
-          <w:rFonts w:hint="eastAsia"/>
-          <w:sz w:val="36"/>
-          <w:szCs w:val="36"/>
-        </w:rPr>
-        <w:t>(After credits cut-scene)</w:t>
-      </w:r>
-    </w:p>
-    <w:p>
-      <w:pPr>
-        <w:rPr>
-          <w:rFonts w:hint="eastAsia"/>
-          <w:sz w:val="36"/>
-          <w:szCs w:val="36"/>
-        </w:rPr>
-      </w:pPr>
-      <w:r>
-        <w:rPr>
-          <w:rFonts w:hint="eastAsia"/>
-          <w:sz w:val="36"/>
-          <w:szCs w:val="36"/>
-        </w:rPr>
-        <w:t>DON DI CAPRIO: Brunhilde? Are you there?</w:t>
-      </w:r>
-    </w:p>
-    <w:p>
-      <w:pPr>
-        <w:rPr>
-          <w:rFonts w:hint="eastAsia"/>
-          <w:sz w:val="36"/>
-          <w:szCs w:val="36"/>
-        </w:rPr>
-      </w:pPr>
-      <w:r>
-        <w:rPr>
-          <w:rFonts w:hint="eastAsia"/>
-          <w:sz w:val="36"/>
-          <w:szCs w:val="36"/>
-        </w:rPr>
-        <w:t>BRUNHILDE VON DOICHLUND:</w:t>
-      </w:r>
-      <w:r>
-        <w:rPr>
-          <w:rFonts w:hint="eastAsia"/>
-          <w:sz w:val="36"/>
-          <w:szCs w:val="36"/>
-        </w:rPr>
-        <w:t xml:space="preserve"> Ja, mein Meister!</w:t>
-      </w:r>
-    </w:p>
-    <w:p>
-      <w:pPr>
-        <w:rPr>
-          <w:rFonts w:hint="eastAsia"/>
-          <w:sz w:val="36"/>
-          <w:szCs w:val="36"/>
-        </w:rPr>
-      </w:pPr>
-      <w:r>
-        <w:rPr>
-          <w:rFonts w:hint="eastAsia"/>
-          <w:sz w:val="36"/>
-          <w:szCs w:val="36"/>
-        </w:rPr>
-        <w:t>DON DI CAPRIO: THEN HURRY UP AND FREE ME!</w:t>
-      </w:r>
-    </w:p>
-    <w:p>
-      <w:pPr>
-        <w:rPr>
-          <w:rFonts w:hint="eastAsia"/>
-          <w:sz w:val="36"/>
-          <w:szCs w:val="36"/>
-        </w:rPr>
-      </w:pPr>
-      <w:r>
-        <w:rPr>
-          <w:rFonts w:hint="eastAsia"/>
-          <w:sz w:val="36"/>
-          <w:szCs w:val="36"/>
-        </w:rPr>
-        <w:t>BRUNHILDE: I'm on mein way!</w:t>
-      </w:r>
-    </w:p>
-    <w:p>
-      <w:pPr>
-        <w:rPr>
-          <w:sz w:val="36"/>
-          <w:szCs w:val="36"/>
-        </w:rPr>
-      </w:pPr>
-      <w:r>
-        <w:rPr>
-          <w:rFonts w:hint="eastAsia"/>
-          <w:sz w:val="36"/>
-          <w:szCs w:val="36"/>
-        </w:rPr>
-        <w:t>(To be continued...)</w:t>
+          <w:sz w:val="36"/>
+          <w:szCs w:val="36"/>
+        </w:rPr>
+      </w:pPr>
+      <w:r>
+        <w:rPr>
+          <w:rFonts w:hint="eastAsia"/>
+          <w:sz w:val="36"/>
+          <w:szCs w:val="36"/>
+        </w:rPr>
+        <w:t xml:space="preserve">SOLOMON: ALASKA! </w:t>
+      </w:r>
+      <w:r>
+        <w:rPr>
+          <w:rFonts w:hint="eastAsia"/>
+          <w:sz w:val="36"/>
+          <w:szCs w:val="36"/>
+        </w:rPr>
+        <w:t xml:space="preserve">By Jove, </w:t>
       </w:r>
       <w:bookmarkStart w:id="0" w:name="_GoBack"/>
       <w:bookmarkEnd w:id="0"/>
+      <w:r>
+        <w:rPr>
+          <w:rFonts w:hint="eastAsia"/>
+          <w:sz w:val="36"/>
+          <w:szCs w:val="36"/>
+        </w:rPr>
+        <w:t>I did it! I finally caught Di Caprio!</w:t>
+      </w:r>
+    </w:p>
+    <w:p>
+      <w:pPr>
+        <w:rPr>
+          <w:sz w:val="36"/>
+          <w:szCs w:val="36"/>
+        </w:rPr>
+      </w:pPr>
+      <w:r>
+        <w:rPr>
+          <w:rFonts w:hint="eastAsia"/>
+          <w:sz w:val="36"/>
+          <w:szCs w:val="36"/>
+        </w:rPr>
+        <w:lastRenderedPageBreak/>
+        <w:t xml:space="preserve">ALASKA: </w:t>
+      </w:r>
+      <w:r>
+        <w:rPr>
+          <w:rFonts w:hint="eastAsia"/>
+          <w:sz w:val="36"/>
+          <w:szCs w:val="36"/>
+        </w:rPr>
+        <w:t>GREAT! Did you get the loot bag, too?</w:t>
+      </w:r>
+    </w:p>
+    <w:p>
+      <w:pPr>
+        <w:rPr>
+          <w:sz w:val="36"/>
+          <w:szCs w:val="36"/>
+        </w:rPr>
+      </w:pPr>
+      <w:r>
+        <w:rPr>
+          <w:rFonts w:hint="eastAsia"/>
+          <w:sz w:val="36"/>
+          <w:szCs w:val="36"/>
+        </w:rPr>
+        <w:t>SOLOMON: Yes, my dear Ferrari, I have indeed.</w:t>
+      </w:r>
+    </w:p>
+    <w:p>
+      <w:pPr>
+        <w:rPr>
+          <w:sz w:val="36"/>
+          <w:szCs w:val="36"/>
+        </w:rPr>
+      </w:pPr>
+      <w:r>
+        <w:rPr>
+          <w:rFonts w:hint="eastAsia"/>
+          <w:sz w:val="36"/>
+          <w:szCs w:val="36"/>
+        </w:rPr>
+        <w:t>ALASKA: Well, let's see how much gold we got!</w:t>
+      </w:r>
+    </w:p>
+    <w:p>
+      <w:pPr>
+        <w:rPr>
+          <w:sz w:val="36"/>
+          <w:szCs w:val="36"/>
+        </w:rPr>
+      </w:pPr>
+      <w:r>
+        <w:rPr>
+          <w:rFonts w:hint="eastAsia"/>
+          <w:sz w:val="36"/>
+          <w:szCs w:val="36"/>
+        </w:rPr>
+        <w:t>(Solomon opens the bag)</w:t>
+      </w:r>
+    </w:p>
+    <w:p>
+      <w:pPr>
+        <w:rPr>
+          <w:sz w:val="36"/>
+          <w:szCs w:val="36"/>
+        </w:rPr>
+      </w:pPr>
+      <w:r>
+        <w:rPr>
+          <w:rFonts w:hint="eastAsia"/>
+          <w:sz w:val="36"/>
+          <w:szCs w:val="36"/>
+        </w:rPr>
+        <w:t xml:space="preserve">SOLOMON: Huzzah! </w:t>
+      </w:r>
+      <w:r>
+        <w:rPr>
+          <w:rFonts w:hint="eastAsia"/>
+          <w:sz w:val="36"/>
+          <w:szCs w:val="36"/>
+        </w:rPr>
+        <w:t xml:space="preserve">The bag is filled only the highest-quality Alaskan smoked salmon steaks! </w:t>
+      </w:r>
+    </w:p>
+    <w:p>
+      <w:pPr>
+        <w:rPr>
+          <w:sz w:val="36"/>
+          <w:szCs w:val="36"/>
+        </w:rPr>
+      </w:pPr>
+      <w:r>
+        <w:rPr>
+          <w:rFonts w:hint="eastAsia"/>
+          <w:sz w:val="36"/>
+          <w:szCs w:val="36"/>
+        </w:rPr>
+        <w:t>ALASKA: . . . .</w:t>
+      </w:r>
+    </w:p>
+    <w:p>
+      <w:pPr>
+        <w:rPr>
+          <w:sz w:val="36"/>
+          <w:szCs w:val="36"/>
+        </w:rPr>
+      </w:pPr>
+      <w:r>
+        <w:rPr>
+          <w:rFonts w:hint="eastAsia"/>
+          <w:sz w:val="36"/>
+          <w:szCs w:val="36"/>
+        </w:rPr>
+        <w:t>SOLOMON: We did it, Ferrari! We are kings!</w:t>
+      </w:r>
+    </w:p>
+    <w:p>
+      <w:pPr>
+        <w:rPr>
+          <w:sz w:val="36"/>
+          <w:szCs w:val="36"/>
+        </w:rPr>
+      </w:pPr>
+    </w:p>
+    <w:p>
+      <w:pPr>
+        <w:rPr>
+          <w:sz w:val="36"/>
+          <w:szCs w:val="36"/>
+        </w:rPr>
+      </w:pPr>
+      <w:r>
+        <w:rPr>
+          <w:rFonts w:hint="eastAsia"/>
+          <w:sz w:val="36"/>
+          <w:szCs w:val="36"/>
+        </w:rPr>
+        <w:t>(After credits cut-scene)</w:t>
+      </w:r>
+    </w:p>
+    <w:p>
+      <w:pPr>
+        <w:rPr>
+          <w:sz w:val="36"/>
+          <w:szCs w:val="36"/>
+        </w:rPr>
+      </w:pPr>
+      <w:r>
+        <w:rPr>
+          <w:rFonts w:hint="eastAsia"/>
+          <w:sz w:val="36"/>
+          <w:szCs w:val="36"/>
+        </w:rPr>
+        <w:t>DON DI CAPRIO: Brunhilde? Are you there?</w:t>
+      </w:r>
+    </w:p>
+    <w:p>
+      <w:pPr>
+        <w:rPr>
+          <w:sz w:val="36"/>
+          <w:szCs w:val="36"/>
+        </w:rPr>
+      </w:pPr>
+      <w:r>
+        <w:rPr>
+          <w:rFonts w:hint="eastAsia"/>
+          <w:sz w:val="36"/>
+          <w:szCs w:val="36"/>
+        </w:rPr>
+        <w:t>BRUNHILDE VON DOICHLUND:</w:t>
+      </w:r>
+      <w:r>
+        <w:rPr>
+          <w:rFonts w:hint="eastAsia"/>
+          <w:sz w:val="36"/>
+          <w:szCs w:val="36"/>
+        </w:rPr>
+        <w:t xml:space="preserve"> Ja, mein Meister!</w:t>
+      </w:r>
+    </w:p>
+    <w:p>
+      <w:pPr>
+        <w:rPr>
+          <w:sz w:val="36"/>
+          <w:szCs w:val="36"/>
+        </w:rPr>
+      </w:pPr>
+      <w:r>
+        <w:rPr>
+          <w:rFonts w:hint="eastAsia"/>
+          <w:sz w:val="36"/>
+          <w:szCs w:val="36"/>
+        </w:rPr>
+        <w:t>DON DI CAPRIO: THEN HURRY UP AND FREE ME!</w:t>
+      </w:r>
+    </w:p>
+    <w:p>
+      <w:pPr>
+        <w:rPr>
+          <w:sz w:val="36"/>
+          <w:szCs w:val="36"/>
+        </w:rPr>
+      </w:pPr>
+      <w:r>
+        <w:rPr>
+          <w:rFonts w:hint="eastAsia"/>
+          <w:sz w:val="36"/>
+          <w:szCs w:val="36"/>
+        </w:rPr>
+        <w:t>BRUNHILDE: I'm on mein way!</w:t>
+      </w:r>
+    </w:p>
+    <w:p>
+      <w:pPr>
+        <w:rPr>
+          <w:sz w:val="36"/>
+          <w:szCs w:val="36"/>
+        </w:rPr>
+      </w:pPr>
+      <w:r>
+        <w:rPr>
+          <w:rFonts w:hint="eastAsia"/>
+          <w:sz w:val="36"/>
+          <w:szCs w:val="36"/>
+        </w:rPr>
+        <w:t>(To be continued...)</w:t>
+      </w:r>
       <w:r>
         <w:rPr>
           <w:rFonts w:hint="eastAsia"/>

</xml_diff>

<commit_message>
Latest version with corrections and By Jove line
</commit_message>
<xml_diff>
--- a/Script/Script.docx
+++ b/Script/Script.docx
@@ -706,6 +706,119 @@
         </w:rPr>
         <w:t xml:space="preserve">By Jove, </w:t>
       </w:r>
+      <w:r>
+        <w:rPr>
+          <w:rFonts w:hint="eastAsia"/>
+          <w:sz w:val="36"/>
+          <w:szCs w:val="36"/>
+        </w:rPr>
+        <w:t>I did it! I finally caught Di Caprio!</w:t>
+      </w:r>
+    </w:p>
+    <w:p>
+      <w:pPr>
+        <w:rPr>
+          <w:sz w:val="36"/>
+          <w:szCs w:val="36"/>
+        </w:rPr>
+      </w:pPr>
+      <w:r>
+        <w:rPr>
+          <w:rFonts w:hint="eastAsia"/>
+          <w:sz w:val="36"/>
+          <w:szCs w:val="36"/>
+        </w:rPr>
+        <w:lastRenderedPageBreak/>
+        <w:t xml:space="preserve">ALASKA: </w:t>
+      </w:r>
+      <w:r>
+        <w:rPr>
+          <w:rFonts w:hint="eastAsia"/>
+          <w:sz w:val="36"/>
+          <w:szCs w:val="36"/>
+        </w:rPr>
+        <w:t>GREAT! Did you get the loot bag, too?</w:t>
+      </w:r>
+    </w:p>
+    <w:p>
+      <w:pPr>
+        <w:rPr>
+          <w:sz w:val="36"/>
+          <w:szCs w:val="36"/>
+        </w:rPr>
+      </w:pPr>
+      <w:r>
+        <w:rPr>
+          <w:rFonts w:hint="eastAsia"/>
+          <w:sz w:val="36"/>
+          <w:szCs w:val="36"/>
+        </w:rPr>
+        <w:t>SOLOMON: Yes, my dear Ferrari, I have indeed.</w:t>
+      </w:r>
+    </w:p>
+    <w:p>
+      <w:pPr>
+        <w:rPr>
+          <w:sz w:val="36"/>
+          <w:szCs w:val="36"/>
+        </w:rPr>
+      </w:pPr>
+      <w:r>
+        <w:rPr>
+          <w:rFonts w:hint="eastAsia"/>
+          <w:sz w:val="36"/>
+          <w:szCs w:val="36"/>
+        </w:rPr>
+        <w:t>ALASKA: Well, let's see how much gold we got!</w:t>
+      </w:r>
+    </w:p>
+    <w:p>
+      <w:pPr>
+        <w:rPr>
+          <w:sz w:val="36"/>
+          <w:szCs w:val="36"/>
+        </w:rPr>
+      </w:pPr>
+      <w:r>
+        <w:rPr>
+          <w:rFonts w:hint="eastAsia"/>
+          <w:sz w:val="36"/>
+          <w:szCs w:val="36"/>
+        </w:rPr>
+        <w:t>(Solomon opens the bag)</w:t>
+      </w:r>
+    </w:p>
+    <w:p>
+      <w:pPr>
+        <w:rPr>
+          <w:sz w:val="36"/>
+          <w:szCs w:val="36"/>
+        </w:rPr>
+      </w:pPr>
+      <w:r>
+        <w:rPr>
+          <w:rFonts w:hint="eastAsia"/>
+          <w:sz w:val="36"/>
+          <w:szCs w:val="36"/>
+        </w:rPr>
+        <w:t xml:space="preserve">SOLOMON: Huzzah! </w:t>
+      </w:r>
+      <w:r>
+        <w:rPr>
+          <w:rFonts w:hint="eastAsia"/>
+          <w:sz w:val="36"/>
+          <w:szCs w:val="36"/>
+        </w:rPr>
+        <w:t>The bag is filled only</w:t>
+      </w:r>
+      <w:r>
+        <w:rPr>
+          <w:rFonts w:hint="eastAsia"/>
+          <w:sz w:val="36"/>
+          <w:szCs w:val="36"/>
+        </w:rPr>
+        <w:t xml:space="preserve"> with</w:t>
+      </w:r>
       <w:bookmarkStart w:id="0" w:name="_GoBack"/>
       <w:bookmarkEnd w:id="0"/>
       <w:r>
@@ -714,104 +827,7 @@
           <w:sz w:val="36"/>
           <w:szCs w:val="36"/>
         </w:rPr>
-        <w:t>I did it! I finally caught Di Caprio!</w:t>
-      </w:r>
-    </w:p>
-    <w:p>
-      <w:pPr>
-        <w:rPr>
-          <w:sz w:val="36"/>
-          <w:szCs w:val="36"/>
-        </w:rPr>
-      </w:pPr>
-      <w:r>
-        <w:rPr>
-          <w:rFonts w:hint="eastAsia"/>
-          <w:sz w:val="36"/>
-          <w:szCs w:val="36"/>
-        </w:rPr>
-        <w:lastRenderedPageBreak/>
-        <w:t xml:space="preserve">ALASKA: </w:t>
-      </w:r>
-      <w:r>
-        <w:rPr>
-          <w:rFonts w:hint="eastAsia"/>
-          <w:sz w:val="36"/>
-          <w:szCs w:val="36"/>
-        </w:rPr>
-        <w:t>GREAT! Did you get the loot bag, too?</w:t>
-      </w:r>
-    </w:p>
-    <w:p>
-      <w:pPr>
-        <w:rPr>
-          <w:sz w:val="36"/>
-          <w:szCs w:val="36"/>
-        </w:rPr>
-      </w:pPr>
-      <w:r>
-        <w:rPr>
-          <w:rFonts w:hint="eastAsia"/>
-          <w:sz w:val="36"/>
-          <w:szCs w:val="36"/>
-        </w:rPr>
-        <w:t>SOLOMON: Yes, my dear Ferrari, I have indeed.</w:t>
-      </w:r>
-    </w:p>
-    <w:p>
-      <w:pPr>
-        <w:rPr>
-          <w:sz w:val="36"/>
-          <w:szCs w:val="36"/>
-        </w:rPr>
-      </w:pPr>
-      <w:r>
-        <w:rPr>
-          <w:rFonts w:hint="eastAsia"/>
-          <w:sz w:val="36"/>
-          <w:szCs w:val="36"/>
-        </w:rPr>
-        <w:t>ALASKA: Well, let's see how much gold we got!</w:t>
-      </w:r>
-    </w:p>
-    <w:p>
-      <w:pPr>
-        <w:rPr>
-          <w:sz w:val="36"/>
-          <w:szCs w:val="36"/>
-        </w:rPr>
-      </w:pPr>
-      <w:r>
-        <w:rPr>
-          <w:rFonts w:hint="eastAsia"/>
-          <w:sz w:val="36"/>
-          <w:szCs w:val="36"/>
-        </w:rPr>
-        <w:t>(Solomon opens the bag)</w:t>
-      </w:r>
-    </w:p>
-    <w:p>
-      <w:pPr>
-        <w:rPr>
-          <w:sz w:val="36"/>
-          <w:szCs w:val="36"/>
-        </w:rPr>
-      </w:pPr>
-      <w:r>
-        <w:rPr>
-          <w:rFonts w:hint="eastAsia"/>
-          <w:sz w:val="36"/>
-          <w:szCs w:val="36"/>
-        </w:rPr>
-        <w:t xml:space="preserve">SOLOMON: Huzzah! </w:t>
-      </w:r>
-      <w:r>
-        <w:rPr>
-          <w:rFonts w:hint="eastAsia"/>
-          <w:sz w:val="36"/>
-          <w:szCs w:val="36"/>
-        </w:rPr>
-        <w:t xml:space="preserve">The bag is filled only the highest-quality Alaskan smoked salmon steaks! </w:t>
+        <w:t xml:space="preserve"> the highest-quality Alaskan smoked salmon steaks! </w:t>
       </w:r>
     </w:p>
     <w:p>

</xml_diff>